<commit_message>
dodaje linku w sprawozdaniu
</commit_message>
<xml_diff>
--- a/sprawozdanie.docx
+++ b/sprawozdanie.docx
@@ -179,8 +179,6 @@
           <w:szCs w:val="44"/>
         </w:rPr>
       </w:pPr>
-      <w:bookmarkStart w:id="0" w:name="_GoBack"/>
-      <w:bookmarkEnd w:id="0"/>
     </w:p>
     <w:p>
       <w:pPr>
@@ -296,6 +294,44 @@
         </w:rPr>
         <w:t>.</w:t>
       </w:r>
+    </w:p>
+    <w:p>
+      <w:pPr>
+        <w:rPr>
+          <w:sz w:val="24"/>
+        </w:rPr>
+      </w:pPr>
+      <w:r>
+        <w:rPr>
+          <w:sz w:val="24"/>
+        </w:rPr>
+        <w:t xml:space="preserve">Aplikacja jest też dostępna po linkiem </w:t>
+      </w:r>
+      <w:hyperlink r:id="rId4" w:history="1">
+        <w:r>
+          <w:rPr>
+            <w:rStyle w:val="Hipercze"/>
+            <w:sz w:val="24"/>
+          </w:rPr>
+          <w:t>[LI</w:t>
+        </w:r>
+        <w:bookmarkStart w:id="0" w:name="_GoBack"/>
+        <w:bookmarkEnd w:id="0"/>
+        <w:r>
+          <w:rPr>
+            <w:rStyle w:val="Hipercze"/>
+            <w:sz w:val="24"/>
+          </w:rPr>
+          <w:t>N</w:t>
+        </w:r>
+        <w:r>
+          <w:rPr>
+            <w:rStyle w:val="Hipercze"/>
+            <w:sz w:val="24"/>
+          </w:rPr>
+          <w:t>K]</w:t>
+        </w:r>
+      </w:hyperlink>
     </w:p>
     <w:p>
       <w:pPr>
@@ -895,10 +931,6 @@
     </w:sectPr>
   </w:body>
 </w:document>
-</file>
-
-<file path=word/numbering.xml><?xml version="1.0" encoding="utf-8"?>
-<w:numbering xmlns:wpc="http://schemas.microsoft.com/office/word/2010/wordprocessingCanvas" xmlns:cx="http://schemas.microsoft.com/office/drawing/2014/chartex" xmlns:cx1="http://schemas.microsoft.com/office/drawing/2015/9/8/chartex" xmlns:cx2="http://schemas.microsoft.com/office/drawing/2015/10/21/chartex" xmlns:cx3="http://schemas.microsoft.com/office/drawing/2016/5/9/chartex" xmlns:cx4="http://schemas.microsoft.com/office/drawing/2016/5/10/chartex" xmlns:cx5="http://schemas.microsoft.com/office/drawing/2016/5/11/chartex" xmlns:cx6="http://schemas.microsoft.com/office/drawing/2016/5/12/chartex" xmlns:cx7="http://schemas.microsoft.com/office/drawing/2016/5/13/chartex" xmlns:cx8="http://schemas.microsoft.com/office/drawing/2016/5/14/chartex" xmlns:mc="http://schemas.openxmlformats.org/markup-compatibility/2006" xmlns:aink="http://schemas.microsoft.com/office/drawing/2016/ink" xmlns:am3d="http://schemas.microsoft.com/office/drawing/2017/model3d" xmlns:o="urn:schemas-microsoft-com:office:office" xmlns:r="http://schemas.openxmlformats.org/officeDocument/2006/relationships" xmlns:m="http://schemas.openxmlformats.org/officeDocument/2006/math" xmlns:v="urn:schemas-microsoft-com:vml" xmlns:wp14="http://schemas.microsoft.com/office/word/2010/wordprocessingDrawing" xmlns:wp="http://schemas.openxmlformats.org/drawingml/2006/wordprocessingDrawing" xmlns:w10="urn:schemas-microsoft-com:office:word" xmlns:w="http://schemas.openxmlformats.org/wordprocessingml/2006/main" xmlns:w14="http://schemas.microsoft.com/office/word/2010/wordml" xmlns:w15="http://schemas.microsoft.com/office/word/2012/wordml" xmlns:w16cid="http://schemas.microsoft.com/office/word/2016/wordml/cid" xmlns:w16se="http://schemas.microsoft.com/office/word/2015/wordml/symex" xmlns:wpg="http://schemas.microsoft.com/office/word/2010/wordprocessingGroup" xmlns:wpi="http://schemas.microsoft.com/office/word/2010/wordprocessingInk" xmlns:wne="http://schemas.microsoft.com/office/word/2006/wordml" xmlns:wps="http://schemas.microsoft.com/office/word/2010/wordprocessingShape" mc:Ignorable="w14 w15 w16se w16cid wp14"/>
 </file>
 
 <file path=word/styles.xml><?xml version="1.0" encoding="utf-8"?>
@@ -1024,6 +1056,7 @@
     <w:lsdException w:name="HTML Sample" w:semiHidden="1" w:unhideWhenUsed="1"/>
     <w:lsdException w:name="HTML Typewriter" w:semiHidden="1" w:unhideWhenUsed="1"/>
     <w:lsdException w:name="HTML Variable" w:semiHidden="1" w:unhideWhenUsed="1"/>
+    <w:lsdException w:name="Normal Table" w:semiHidden="1" w:unhideWhenUsed="1"/>
     <w:lsdException w:name="annotation subject" w:semiHidden="1" w:unhideWhenUsed="1"/>
     <w:lsdException w:name="No List" w:semiHidden="1" w:unhideWhenUsed="1"/>
     <w:lsdException w:name="Outline List 1" w:semiHidden="1" w:unhideWhenUsed="1"/>
@@ -1070,8 +1103,10 @@
     <w:lsdException w:name="Table Subtle 2" w:semiHidden="1" w:unhideWhenUsed="1"/>
     <w:lsdException w:name="Table Web 1" w:semiHidden="1" w:unhideWhenUsed="1"/>
     <w:lsdException w:name="Table Web 2" w:semiHidden="1" w:unhideWhenUsed="1"/>
+    <w:lsdException w:name="Table Web 3" w:semiHidden="1" w:unhideWhenUsed="1"/>
     <w:lsdException w:name="Balloon Text" w:semiHidden="1" w:unhideWhenUsed="1"/>
     <w:lsdException w:name="Table Grid" w:uiPriority="39"/>
+    <w:lsdException w:name="Table Theme" w:semiHidden="1" w:unhideWhenUsed="1"/>
     <w:lsdException w:name="Placeholder Text" w:semiHidden="1"/>
     <w:lsdException w:name="No Spacing" w:uiPriority="1" w:qFormat="1"/>
     <w:lsdException w:name="Light Shading" w:uiPriority="60"/>
@@ -1323,6 +1358,41 @@
     <w:uiPriority w:val="99"/>
     <w:semiHidden/>
     <w:unhideWhenUsed/>
+  </w:style>
+  <w:style w:type="character" w:styleId="Hipercze">
+    <w:name w:val="Hyperlink"/>
+    <w:basedOn w:val="Domylnaczcionkaakapitu"/>
+    <w:uiPriority w:val="99"/>
+    <w:unhideWhenUsed/>
+    <w:rsid w:val="0037678A"/>
+    <w:rPr>
+      <w:color w:val="0563C1" w:themeColor="hyperlink"/>
+      <w:u w:val="single"/>
+    </w:rPr>
+  </w:style>
+  <w:style w:type="character" w:styleId="Nierozpoznanawzmianka">
+    <w:name w:val="Unresolved Mention"/>
+    <w:basedOn w:val="Domylnaczcionkaakapitu"/>
+    <w:uiPriority w:val="99"/>
+    <w:semiHidden/>
+    <w:unhideWhenUsed/>
+    <w:rsid w:val="0037678A"/>
+    <w:rPr>
+      <w:color w:val="808080"/>
+      <w:shd w:val="clear" w:color="auto" w:fill="E6E6E6"/>
+    </w:rPr>
+  </w:style>
+  <w:style w:type="character" w:styleId="UyteHipercze">
+    <w:name w:val="FollowedHyperlink"/>
+    <w:basedOn w:val="Domylnaczcionkaakapitu"/>
+    <w:uiPriority w:val="99"/>
+    <w:semiHidden/>
+    <w:unhideWhenUsed/>
+    <w:rsid w:val="0037678A"/>
+    <w:rPr>
+      <w:color w:val="954F72" w:themeColor="followedHyperlink"/>
+      <w:u w:val="single"/>
+    </w:rPr>
   </w:style>
 </w:styles>
 </file>

</xml_diff>